<commit_message>
allowed runarduino batch file to pause and play sound if copmilation of arudin orezults in error
</commit_message>
<xml_diff>
--- a/documentation/Journal.docx
+++ b/documentation/Journal.docx
@@ -15,7 +15,7 @@
         <mc:AlternateContent>
           <mc:Choice Requires="wps">
             <w:drawing>
-              <wp:anchor distT="45720" distB="45720" distL="114300" distR="114300" simplePos="0" relativeHeight="251681792" behindDoc="0" locked="0" layoutInCell="1" allowOverlap="1" wp14:anchorId="3D2C16B9" wp14:editId="35573B99">
+              <wp:anchor distT="45720" distB="45720" distL="114300" distR="114300" simplePos="0" relativeHeight="251680768" behindDoc="0" locked="0" layoutInCell="1" allowOverlap="1" wp14:anchorId="3D2C16B9" wp14:editId="47B64E79">
                 <wp:simplePos x="0" y="0"/>
                 <wp:positionH relativeFrom="column">
                   <wp:posOffset>3359888</wp:posOffset>
@@ -91,7 +91,7 @@
                 <v:stroke joinstyle="miter"/>
                 <v:path gradientshapeok="t" o:connecttype="rect"/>
               </v:shapetype>
-              <v:shape id="Text Box 2" o:spid="_x0000_s1026" type="#_x0000_t202" style="position:absolute;margin-left:264.55pt;margin-top:16pt;width:185.9pt;height:110.6pt;z-index:251681792;visibility:visible;mso-wrap-style:square;mso-width-percent:400;mso-height-percent:200;mso-wrap-distance-left:9pt;mso-wrap-distance-top:3.6pt;mso-wrap-distance-right:9pt;mso-wrap-distance-bottom:3.6pt;mso-position-horizontal:absolute;mso-position-horizontal-relative:text;mso-position-vertical:absolute;mso-position-vertical-relative:text;mso-width-percent:400;mso-height-percent:200;mso-width-relative:margin;mso-height-relative:margin;v-text-anchor:top" o:gfxdata="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">
+              <v:shape id="Text Box 2" o:spid="_x0000_s1026" type="#_x0000_t202" style="position:absolute;margin-left:264.55pt;margin-top:16pt;width:185.9pt;height:110.6pt;z-index:251680768;visibility:visible;mso-wrap-style:square;mso-width-percent:400;mso-height-percent:200;mso-wrap-distance-left:9pt;mso-wrap-distance-top:3.6pt;mso-wrap-distance-right:9pt;mso-wrap-distance-bottom:3.6pt;mso-position-horizontal:absolute;mso-position-horizontal-relative:text;mso-position-vertical:absolute;mso-position-vertical-relative:text;mso-width-percent:400;mso-height-percent:200;mso-width-relative:margin;mso-height-relative:margin;v-text-anchor:top" o:gfxdata="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">
                 <v:textbox style="mso-fit-shape-to-text:t">
                   <w:txbxContent>
                     <w:p>
@@ -150,7 +150,7 @@
         <mc:AlternateContent>
           <mc:Choice Requires="wps">
             <w:drawing>
-              <wp:anchor distT="45720" distB="45720" distL="114300" distR="114300" simplePos="0" relativeHeight="251683840" behindDoc="0" locked="0" layoutInCell="1" allowOverlap="1" wp14:anchorId="3E49C9FB" wp14:editId="6E9639B7">
+              <wp:anchor distT="45720" distB="45720" distL="114300" distR="114300" simplePos="0" relativeHeight="251682816" behindDoc="0" locked="0" layoutInCell="1" allowOverlap="1" wp14:anchorId="3E49C9FB" wp14:editId="37ED4EF3">
                 <wp:simplePos x="0" y="0"/>
                 <wp:positionH relativeFrom="column">
                   <wp:posOffset>3359785</wp:posOffset>
@@ -227,7 +227,7 @@
           </mc:Choice>
           <mc:Fallback>
             <w:pict>
-              <v:shape w14:anchorId="3E49C9FB" id="_x0000_s1027" type="#_x0000_t202" style="position:absolute;margin-left:264.55pt;margin-top:10.4pt;width:185.9pt;height:24.25pt;z-index:251683840;visibility:visible;mso-wrap-style:square;mso-width-percent:400;mso-height-percent:0;mso-wrap-distance-left:9pt;mso-wrap-distance-top:3.6pt;mso-wrap-distance-right:9pt;mso-wrap-distance-bottom:3.6pt;mso-position-horizontal:absolute;mso-position-horizontal-relative:text;mso-position-vertical:absolute;mso-position-vertical-relative:text;mso-width-percent:400;mso-height-percent:0;mso-width-relative:margin;mso-height-relative:margin;v-text-anchor:top" o:gfxdata="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">
+              <v:shape w14:anchorId="3E49C9FB" id="_x0000_s1027" type="#_x0000_t202" style="position:absolute;margin-left:264.55pt;margin-top:10.4pt;width:185.9pt;height:24.25pt;z-index:251682816;visibility:visible;mso-wrap-style:square;mso-width-percent:400;mso-height-percent:0;mso-wrap-distance-left:9pt;mso-wrap-distance-top:3.6pt;mso-wrap-distance-right:9pt;mso-wrap-distance-bottom:3.6pt;mso-position-horizontal:absolute;mso-position-horizontal-relative:text;mso-position-vertical:absolute;mso-position-vertical-relative:text;mso-width-percent:400;mso-height-percent:0;mso-width-relative:margin;mso-height-relative:margin;v-text-anchor:top" o:gfxdata="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">
                 <v:textbox>
                   <w:txbxContent>
                     <w:p>
@@ -285,16 +285,10 @@
         <w:t xml:space="preserve">Sunday: I am only allowing allowed characters, to hide which characters I am using for parsing </w:t>
       </w:r>
       <w:r>
-        <w:tab/>
-      </w:r>
-      <w:r>
         <w:t>and</w:t>
       </w:r>
       <w:r>
         <w:t xml:space="preserve"> also exclude strange characters I haven't thought of </w:t>
-      </w:r>
-      <w:r>
-        <w:tab/>
       </w:r>
     </w:p>
     <w:p>
@@ -420,21 +414,21 @@
         <w:t>for</w:t>
       </w:r>
       <w:r>
-        <w:t xml:space="preserve"> ArduinoClassPro</w:t>
+        <w:t xml:space="preserve"> </w:t>
+      </w:r>
+      <w:proofErr w:type="spellStart"/>
+      <w:r>
+        <w:t>ArduinoClassPro</w:t>
       </w:r>
       <w:r>
         <w:t>m</w:t>
       </w:r>
       <w:r>
-        <w:t xml:space="preserve">pts </w:t>
-      </w:r>
-      <w:r>
-        <w:tab/>
-        <w:t xml:space="preserve">and now debugging is so easy! </w:t>
-      </w:r>
-      <w:r>
-        <w:tab/>
-        <w:t xml:space="preserve">I am now at the point where I can prompt field by field and try to generate the </w:t>
+        <w:t>pts</w:t>
+      </w:r>
+      <w:proofErr w:type="spellEnd"/>
+      <w:r>
+        <w:t xml:space="preserve"> and now debugging is so easy! I am now at the point where I can prompt field by field and try to generate the </w:t>
       </w:r>
       <w:r>
         <w:t>Arduino</w:t>
@@ -446,11 +440,7 @@
         <w:t>methods</w:t>
       </w:r>
       <w:r>
-        <w:t xml:space="preserve"> are missing | character </w:t>
-      </w:r>
-      <w:r>
-        <w:tab/>
-        <w:t xml:space="preserve">set breakpoints as you work with debugger, maybe directly from </w:t>
+        <w:t xml:space="preserve"> are missing | character set breakpoints as you work with debugger, maybe directly from </w:t>
       </w:r>
       <w:r>
         <w:t>runtime</w:t>
@@ -459,9 +449,6 @@
         <w:t xml:space="preserve"> exception </w:t>
       </w:r>
       <w:r>
-        <w:tab/>
-      </w:r>
-      <w:r>
         <w:t>found</w:t>
       </w:r>
       <w:r>
@@ -471,53 +458,13 @@
         <w:t>I’ve</w:t>
       </w:r>
       <w:r>
-        <w:t xml:space="preserve"> got an extra newline in variables </w:t>
-      </w:r>
-      <w:r>
-        <w:tab/>
-        <w:t xml:space="preserve">I fixed that error which was missing |, but methods had extra newline, I removed it </w:t>
+        <w:t xml:space="preserve"> got an extra newline in variables I fixed that error which was missing |, but methods had extra newline, I removed it </w:t>
       </w:r>
       <w:r>
         <w:t>with</w:t>
       </w:r>
       <w:r>
-        <w:t xml:space="preserve"> substrings </w:t>
-      </w:r>
-      <w:r>
-        <w:tab/>
-        <w:t>Now test runs correctly, but public methods aren't showing up</w:t>
-      </w:r>
-      <w:r>
-        <w:tab/>
-        <w:t xml:space="preserve"> </w:t>
-      </w:r>
-      <w:r>
-        <w:tab/>
-      </w:r>
-      <w:r>
-        <w:tab/>
-        <w:t xml:space="preserve">To Do: not do substring by flipping with fencepost solution, fix public methods, unit test error corrections </w:t>
-      </w:r>
-      <w:r>
-        <w:tab/>
-      </w:r>
-      <w:r>
-        <w:tab/>
-        <w:t xml:space="preserve">public methods was newline issue, now adding constructor line </w:t>
-      </w:r>
-      <w:r>
-        <w:tab/>
-      </w:r>
-      <w:r>
-        <w:tab/>
-        <w:t xml:space="preserve">now that I added constructor, class basically has correct structure! </w:t>
-      </w:r>
-      <w:r>
-        <w:tab/>
-      </w:r>
-      <w:r>
-        <w:tab/>
-        <w:t xml:space="preserve">I </w:t>
+        <w:t xml:space="preserve"> substrings Now test runs correctly, but public methods aren't showing up To Do: not do substring by flipping with fencepost solution, fix public methods, unit test error corrections public methods was newline issue, now adding constructor line now that I added constructor, class basically has correct structure! I </w:t>
       </w:r>
       <w:r>
         <w:t>switched</w:t>
@@ -529,14 +476,7 @@
         <w:t>visible</w:t>
       </w:r>
       <w:r>
-        <w:t xml:space="preserve"> methods at top too </w:t>
-      </w:r>
-      <w:r>
-        <w:tab/>
-        <w:t xml:space="preserve">line by line unit test passed! </w:t>
-      </w:r>
-      <w:r>
-        <w:tab/>
+        <w:t xml:space="preserve"> methods at top too line by line unit test passed! </w:t>
       </w:r>
     </w:p>
     <w:p>
@@ -585,11 +525,15 @@
         <w:t>looking</w:t>
       </w:r>
       <w:r>
-        <w:t xml:space="preserve"> for which methods are in the setup and loop methods The parsedMethod class has fields even though I could have the whole thing be one big to string</w:t>
-      </w:r>
-      <w:r>
-        <w:tab/>
-        <w:t xml:space="preserve"> The Sketchparser class currently can read a sketch into the code representing the header, variables, public and private methods, loop and setup, but they aren't formatted into the format the Arduino class </w:t>
+        <w:t xml:space="preserve"> for which methods are in the setup and loop methods The parsedMethod class has fields even though I could have the whole thing be one big to string The </w:t>
+      </w:r>
+      <w:proofErr w:type="spellStart"/>
+      <w:r>
+        <w:t>Sketchparser</w:t>
+      </w:r>
+      <w:proofErr w:type="spellEnd"/>
+      <w:r>
+        <w:t xml:space="preserve"> class currently can read a sketch into the code representing the header, variables, public and private methods, loop and setup, but they aren't formatted into the format the Arduino class </w:t>
       </w:r>
       <w:r>
         <w:t>generator</w:t>
@@ -612,25 +556,29 @@
         <w:t>library</w:t>
       </w:r>
       <w:r>
-        <w:t xml:space="preserve"> program is forcing me to add some features like adding constructor and adding method parameters. </w:t>
-      </w:r>
-      <w:r>
-        <w:tab/>
-        <w:t xml:space="preserve">The method correctly decided that wifiConnect and </w:t>
+        <w:t xml:space="preserve"> program is forcing me to add some features like adding constructor and adding method parameters. The method correctly decided that wifiConnect and </w:t>
       </w:r>
       <w:r>
         <w:t>run server</w:t>
       </w:r>
       <w:r>
-        <w:t xml:space="preserve"> where public methods </w:t>
-      </w:r>
-      <w:r>
-        <w:tab/>
-        <w:t xml:space="preserve">I am using replaceAll String method a lot, very useful in reformatting sketch </w:t>
-      </w:r>
-      <w:r>
-        <w:tab/>
-        <w:t xml:space="preserve">I am writing ParseVariable method with test cases to </w:t>
+        <w:t xml:space="preserve"> where public methods I am using </w:t>
+      </w:r>
+      <w:proofErr w:type="spellStart"/>
+      <w:r>
+        <w:t>replaceAll</w:t>
+      </w:r>
+      <w:proofErr w:type="spellEnd"/>
+      <w:r>
+        <w:t xml:space="preserve"> String method a lot, very useful in reformatting sketch I am writing </w:t>
+      </w:r>
+      <w:proofErr w:type="spellStart"/>
+      <w:r>
+        <w:t>ParseVariable</w:t>
+      </w:r>
+      <w:proofErr w:type="spellEnd"/>
+      <w:r>
+        <w:t xml:space="preserve"> method with test cases to </w:t>
       </w:r>
       <w:r>
         <w:t>convert</w:t>
@@ -648,17 +596,7 @@
         <w:t>because</w:t>
       </w:r>
       <w:r>
-        <w:t xml:space="preserve"> data types and values can be more than one word, </w:t>
-      </w:r>
-      <w:r>
-        <w:tab/>
-      </w:r>
-      <w:r>
-        <w:tab/>
-        <w:t xml:space="preserve">and arrays are in form type name [], and variables don't have to be initialized </w:t>
-      </w:r>
-      <w:r>
-        <w:tab/>
+        <w:t xml:space="preserve"> data types and values can be more than one word, and arrays are in form type name [], and variables don't have to be initialized </w:t>
       </w:r>
     </w:p>
     <w:p>
@@ -693,17 +631,7 @@
         <w:t>variables</w:t>
       </w:r>
       <w:r>
-        <w:t xml:space="preserve"> which can have multiple words like const char) </w:t>
-      </w:r>
-      <w:r>
-        <w:tab/>
-        <w:t xml:space="preserve">and eliminating extra vertical bars. </w:t>
-      </w:r>
-      <w:r>
-        <w:tab/>
-      </w:r>
-      <w:r>
-        <w:tab/>
+        <w:t xml:space="preserve"> which can have multiple words like const char) and eliminating extra vertical bars. </w:t>
       </w:r>
       <w:r>
         <w:t>passed</w:t>
@@ -722,9 +650,6 @@
       </w:r>
       <w:r>
         <w:t xml:space="preserve">tring replace all? </w:t>
-      </w:r>
-      <w:r>
-        <w:tab/>
       </w:r>
     </w:p>
     <w:p>
@@ -741,11 +666,7 @@
         <w:t>reformatting</w:t>
       </w:r>
       <w:r>
-        <w:t xml:space="preserve"> and compiling files before they are parsed. This would allow me to standardize text before </w:t>
-      </w:r>
-      <w:r>
-        <w:tab/>
-        <w:t xml:space="preserve">I have to parse it, and return an error in advance if program doesn't compile. Also, I want to eventually make a pull request to have the automatic class generator be part of </w:t>
+        <w:t xml:space="preserve"> and compiling files before they are parsed. This would allow me to standardize text before I have to parse it, and return an error in advance if program doesn't compile. Also, I want to eventually make a pull request to have the automatic class generator be part of </w:t>
       </w:r>
       <w:r>
         <w:t>the</w:t>
@@ -757,11 +678,7 @@
         <w:t>Arduino</w:t>
       </w:r>
       <w:r>
-        <w:t xml:space="preserve"> ide. Relevant links: </w:t>
-      </w:r>
-      <w:r>
-        <w:tab/>
-        <w:t xml:space="preserve">[1] Arduino Command Line Interface </w:t>
+        <w:t xml:space="preserve"> ide. Relevant links: [1] Arduino Command Line Interface </w:t>
       </w:r>
       <w:hyperlink r:id="rId4" w:history="1">
         <w:r>
@@ -772,11 +689,7 @@
         </w:r>
       </w:hyperlink>
       <w:r>
-        <w:t xml:space="preserve"> </w:t>
-      </w:r>
-      <w:r>
-        <w:tab/>
-        <w:t xml:space="preserve">[2] Jar files already part of </w:t>
+        <w:t xml:space="preserve"> [2] Jar files already part of </w:t>
       </w:r>
       <w:r>
         <w:t>Arduino</w:t>
@@ -793,11 +706,7 @@
         </w:r>
       </w:hyperlink>
       <w:r>
-        <w:t xml:space="preserve"> </w:t>
-      </w:r>
-      <w:r>
-        <w:tab/>
-        <w:t xml:space="preserve">[3] How to create a jar </w:t>
+        <w:t xml:space="preserve"> [3] How to create a jar </w:t>
       </w:r>
       <w:r>
         <w:t>file</w:t>
@@ -885,7 +794,6 @@
     </w:p>
     <w:p>
       <w:r>
-        <w:tab/>
         <w:t xml:space="preserve">12:58 PM: </w:t>
       </w:r>
       <w:r>
@@ -915,7 +823,6 @@
     </w:p>
     <w:p>
       <w:r>
-        <w:tab/>
         <w:t>1:13 PM</w:t>
       </w:r>
       <w:r>
@@ -929,46 +836,39 @@
       </w:r>
       <w:r>
         <w:t xml:space="preserve"> that on my own, which should be using the MiniScanner class internally</w:t>
+      </w:r>
+    </w:p>
+    <w:p/>
+    <w:p>
+      <w:r>
+        <w:t xml:space="preserve">3:07 PM May </w:t>
+      </w:r>
+      <w:r>
+        <w:t>28,</w:t>
+      </w:r>
+      <w:r>
+        <w:t xml:space="preserve"> 2019: I got the MiniScanner to allow it to ignore multiple </w:t>
+      </w:r>
+      <w:r>
+        <w:t>tokens</w:t>
+      </w:r>
+      <w:r>
+        <w:t xml:space="preserve"> in input, but now a lot of other unit tests fail</w:t>
       </w:r>
     </w:p>
     <w:p>
       <w:r>
-        <w:tab/>
+        <w:t xml:space="preserve">6:58 PM: I spent a lot of time today trying to get rid of scanner errors, put the project on </w:t>
+      </w:r>
+      <w:r>
+        <w:t>GitHub</w:t>
+      </w:r>
+      <w:r>
+        <w:t xml:space="preserve"> so I wouldn't have to redo my work again</w:t>
       </w:r>
     </w:p>
     <w:p>
       <w:r>
-        <w:tab/>
-        <w:t xml:space="preserve">3:07 PM May </w:t>
-      </w:r>
-      <w:r>
-        <w:t>28,</w:t>
-      </w:r>
-      <w:r>
-        <w:t xml:space="preserve"> 2019: I got the MiniScanner to allow it to ignore multiple </w:t>
-      </w:r>
-      <w:r>
-        <w:t>tokens</w:t>
-      </w:r>
-      <w:r>
-        <w:t xml:space="preserve"> in input, but now a lot of other unit tests fail</w:t>
-      </w:r>
-    </w:p>
-    <w:p>
-      <w:r>
-        <w:tab/>
-        <w:t xml:space="preserve">6:58 PM: I spent a lot of time today trying to get rid of scanner errors, put the project on </w:t>
-      </w:r>
-      <w:r>
-        <w:t>GitHub</w:t>
-      </w:r>
-      <w:r>
-        <w:t xml:space="preserve"> so I wouldn't have to redo my work again</w:t>
-      </w:r>
-    </w:p>
-    <w:p>
-      <w:r>
-        <w:tab/>
         <w:t xml:space="preserve">11:00 PM I got all unit tests to pass, and having project on </w:t>
       </w:r>
       <w:r>
@@ -1070,7 +970,7 @@
         <mc:AlternateContent>
           <mc:Choice Requires="wpg">
             <w:drawing>
-              <wp:anchor distT="0" distB="0" distL="114300" distR="114300" simplePos="0" relativeHeight="251656192" behindDoc="0" locked="0" layoutInCell="1" allowOverlap="1" wp14:anchorId="2B09650A" wp14:editId="14311938">
+              <wp:anchor distT="0" distB="0" distL="114300" distR="114300" simplePos="0" relativeHeight="251655168" behindDoc="0" locked="0" layoutInCell="1" allowOverlap="1" wp14:anchorId="2B09650A" wp14:editId="25FA95B3">
                 <wp:simplePos x="0" y="0"/>
                 <wp:positionH relativeFrom="column">
                   <wp:posOffset>0</wp:posOffset>
@@ -1279,7 +1179,7 @@
           </mc:Choice>
           <mc:Fallback>
             <w:pict>
-              <v:group w14:anchorId="2B09650A" id="Group 17" o:spid="_x0000_s1028" style="position:absolute;margin-left:0;margin-top:6.95pt;width:452.05pt;height:266.25pt;z-index:251656192;mso-height-relative:margin" coordsize="57411,33811" o:gfxdata="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">
+              <v:group w14:anchorId="2B09650A" id="Group 17" o:spid="_x0000_s1028" style="position:absolute;margin-left:0;margin-top:6.95pt;width:452.05pt;height:266.25pt;z-index:251655168;mso-height-relative:margin" coordsize="57411,33811" o:gfxdata="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">
                 <v:shape id="_x0000_s1029" type="#_x0000_t202" style="position:absolute;width:23736;height:33811;visibility:visible;mso-wrap-style:square;v-text-anchor:top" o:gfxdata="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" stroked="f">
                   <v:textbox>
                     <w:txbxContent>
@@ -1394,7 +1294,7 @@
         <mc:AlternateContent>
           <mc:Choice Requires="wpg">
             <w:drawing>
-              <wp:anchor distT="0" distB="0" distL="114300" distR="114300" simplePos="0" relativeHeight="251665408" behindDoc="0" locked="0" layoutInCell="1" allowOverlap="1" wp14:anchorId="6F55C820" wp14:editId="3AA13703">
+              <wp:anchor distT="0" distB="0" distL="114300" distR="114300" simplePos="0" relativeHeight="251664384" behindDoc="0" locked="0" layoutInCell="1" allowOverlap="1" wp14:anchorId="6F55C820" wp14:editId="194DAA34">
                 <wp:simplePos x="0" y="0"/>
                 <wp:positionH relativeFrom="column">
                   <wp:posOffset>0</wp:posOffset>
@@ -1755,7 +1655,7 @@
           </mc:Choice>
           <mc:Fallback>
             <w:pict>
-              <v:group w14:anchorId="6F55C820" id="Group 12" o:spid="_x0000_s1033" style="position:absolute;margin-left:0;margin-top:0;width:458.5pt;height:640.9pt;z-index:251665408;mso-height-relative:margin" coordsize="58229,81394" o:gfxdata="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">
+              <v:group w14:anchorId="6F55C820" id="Group 12" o:spid="_x0000_s1033" style="position:absolute;margin-left:0;margin-top:0;width:458.5pt;height:640.9pt;z-index:251664384;mso-height-relative:margin" coordsize="58229,81394" o:gfxdata="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">
                 <v:group id="Group 4" o:spid="_x0000_s1034" style="position:absolute;width:57207;height:31115" coordsize="57207,31115" o:gfxdata="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">
                   <v:shape id="Picture 1" o:spid="_x0000_s1035" type="#_x0000_t75" alt="A screenshot of a social media post&#10;&#10;Description automatically generated" style="position:absolute;width:57207;height:31115;visibility:visible;mso-wrap-style:square" o:gfxdata="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">
                     <v:imagedata r:id="rId15" o:title="A screenshot of a social media post&#10;&#10;Description automatically generated"/>
@@ -1976,7 +1876,7 @@
         <mc:AlternateContent>
           <mc:Choice Requires="wps">
             <w:drawing>
-              <wp:anchor distT="0" distB="0" distL="114300" distR="114300" simplePos="0" relativeHeight="251675648" behindDoc="0" locked="0" layoutInCell="1" allowOverlap="1" wp14:anchorId="6B55453A" wp14:editId="55C8345F">
+              <wp:anchor distT="0" distB="0" distL="114300" distR="114300" simplePos="0" relativeHeight="251674624" behindDoc="0" locked="0" layoutInCell="1" allowOverlap="1" wp14:anchorId="6B55453A" wp14:editId="53874CE1">
                 <wp:simplePos x="0" y="0"/>
                 <wp:positionH relativeFrom="column">
                   <wp:posOffset>1939636</wp:posOffset>
@@ -2101,7 +2001,7 @@
           </mc:Choice>
           <mc:Fallback>
             <w:pict>
-              <v:shape w14:anchorId="6B55453A" id="_x0000_s1039" type="#_x0000_t202" style="position:absolute;margin-left:152.75pt;margin-top:396pt;width:154.6pt;height:244.9pt;z-index:251675648;visibility:visible;mso-wrap-style:square;mso-width-percent:0;mso-height-percent:0;mso-wrap-distance-left:9pt;mso-wrap-distance-top:0;mso-wrap-distance-right:9pt;mso-wrap-distance-bottom:0;mso-position-horizontal:absolute;mso-position-horizontal-relative:text;mso-position-vertical:absolute;mso-position-vertical-relative:text;mso-width-percent:0;mso-height-percent:0;mso-width-relative:margin;mso-height-relative:margin;v-text-anchor:top" o:gfxdata="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">
+              <v:shape w14:anchorId="6B55453A" id="_x0000_s1039" type="#_x0000_t202" style="position:absolute;margin-left:152.75pt;margin-top:396pt;width:154.6pt;height:244.9pt;z-index:251674624;visibility:visible;mso-wrap-style:square;mso-width-percent:0;mso-height-percent:0;mso-wrap-distance-left:9pt;mso-wrap-distance-top:0;mso-wrap-distance-right:9pt;mso-wrap-distance-bottom:0;mso-position-horizontal:absolute;mso-position-horizontal-relative:text;mso-position-vertical:absolute;mso-position-vertical-relative:text;mso-width-percent:0;mso-height-percent:0;mso-width-relative:margin;mso-height-relative:margin;v-text-anchor:top" o:gfxdata="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">
                 <v:textbox>
                   <w:txbxContent>
                     <w:p>
@@ -2180,7 +2080,7 @@
           <w:noProof/>
         </w:rPr>
         <w:drawing>
-          <wp:anchor distT="0" distB="0" distL="114300" distR="114300" simplePos="0" relativeHeight="251669504" behindDoc="0" locked="0" layoutInCell="1" allowOverlap="1" wp14:anchorId="774E1825" wp14:editId="7C8E08E2">
+          <wp:anchor distT="0" distB="0" distL="114300" distR="114300" simplePos="0" relativeHeight="251668480" behindDoc="0" locked="0" layoutInCell="1" allowOverlap="1" wp14:anchorId="774E1825" wp14:editId="089D323A">
             <wp:simplePos x="0" y="0"/>
             <wp:positionH relativeFrom="column">
               <wp:posOffset>4093231</wp:posOffset>
@@ -2241,7 +2141,7 @@
           <w:noProof/>
         </w:rPr>
         <w:drawing>
-          <wp:anchor distT="0" distB="0" distL="114300" distR="114300" simplePos="0" relativeHeight="251673600" behindDoc="0" locked="0" layoutInCell="1" allowOverlap="1" wp14:anchorId="74520006" wp14:editId="6FF7C746">
+          <wp:anchor distT="0" distB="0" distL="114300" distR="114300" simplePos="0" relativeHeight="251672576" behindDoc="0" locked="0" layoutInCell="1" allowOverlap="1" wp14:anchorId="74520006" wp14:editId="119C906C">
             <wp:simplePos x="0" y="0"/>
             <wp:positionH relativeFrom="column">
               <wp:posOffset>3909695</wp:posOffset>
@@ -2309,7 +2209,7 @@
         <mc:AlternateContent>
           <mc:Choice Requires="wpg">
             <w:drawing>
-              <wp:anchor distT="0" distB="0" distL="114300" distR="114300" simplePos="0" relativeHeight="251699200" behindDoc="0" locked="0" layoutInCell="1" allowOverlap="1" wp14:anchorId="36F0006C" wp14:editId="0FA4CE54">
+              <wp:anchor distT="0" distB="0" distL="114300" distR="114300" simplePos="0" relativeHeight="251698176" behindDoc="0" locked="0" layoutInCell="1" allowOverlap="1" wp14:anchorId="36F0006C" wp14:editId="3E5D3F4C">
                 <wp:simplePos x="0" y="0"/>
                 <wp:positionH relativeFrom="column">
                   <wp:posOffset>2630557</wp:posOffset>
@@ -2410,7 +2310,7 @@
           </mc:Choice>
           <mc:Fallback>
             <w:pict>
-              <v:group w14:anchorId="36F0006C" id="Group 193" o:spid="_x0000_s1040" style="position:absolute;margin-left:207.15pt;margin-top:473.2pt;width:263.3pt;height:99.8pt;z-index:251699200" coordsize="33439,12672" o:gfxdata="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">
+              <v:group w14:anchorId="36F0006C" id="Group 193" o:spid="_x0000_s1040" style="position:absolute;margin-left:207.15pt;margin-top:473.2pt;width:263.3pt;height:99.8pt;z-index:251698176" coordsize="33439,12672" o:gfxdata="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">
                 <v:shape id="Picture 24" o:spid="_x0000_s1041" type="#_x0000_t75" style="position:absolute;width:33439;height:8343;visibility:visible;mso-wrap-style:square" o:gfxdata="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">
                   <v:imagedata r:id="rId26" o:title="" cropbottom="8623f" cropleft="13101f" cropright="8324f"/>
                 </v:shape>
@@ -2437,7 +2337,7 @@
         <mc:AlternateContent>
           <mc:Choice Requires="wpg">
             <w:drawing>
-              <wp:anchor distT="0" distB="0" distL="114300" distR="114300" simplePos="0" relativeHeight="251694080" behindDoc="0" locked="0" layoutInCell="1" allowOverlap="1" wp14:anchorId="2682154F" wp14:editId="408C36C5">
+              <wp:anchor distT="0" distB="0" distL="114300" distR="114300" simplePos="0" relativeHeight="251693056" behindDoc="0" locked="0" layoutInCell="1" allowOverlap="1" wp14:anchorId="2682154F" wp14:editId="1A522C11">
                 <wp:simplePos x="0" y="0"/>
                 <wp:positionH relativeFrom="column">
                   <wp:posOffset>1278255</wp:posOffset>
@@ -2544,7 +2444,7 @@
           </mc:Choice>
           <mc:Fallback>
             <w:pict>
-              <v:group w14:anchorId="2682154F" id="Group 23" o:spid="_x0000_s1043" style="position:absolute;margin-left:100.65pt;margin-top:199.35pt;width:468pt;height:93.45pt;rotation:-90;z-index:251694080;mso-height-relative:margin" coordsize="59436,11874" o:gfxdata="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">
+              <v:group w14:anchorId="2682154F" id="Group 23" o:spid="_x0000_s1043" style="position:absolute;margin-left:100.65pt;margin-top:199.35pt;width:468pt;height:93.45pt;rotation:-90;z-index:251693056;mso-height-relative:margin" coordsize="59436,11874" o:gfxdata="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">
                 <v:shape id="Picture 20" o:spid="_x0000_s1044" type="#_x0000_t75" style="position:absolute;width:59436;height:8293;visibility:visible;mso-wrap-style:square" o:gfxdata="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">
                   <v:imagedata r:id="rId28" o:title=""/>
                 </v:shape>
@@ -2581,7 +2481,7 @@
         <mc:AlternateContent>
           <mc:Choice Requires="wpg">
             <w:drawing>
-              <wp:anchor distT="0" distB="0" distL="114300" distR="114300" simplePos="0" relativeHeight="251688960" behindDoc="0" locked="0" layoutInCell="1" allowOverlap="1" wp14:anchorId="1808CA00" wp14:editId="5E1DFDA1">
+              <wp:anchor distT="0" distB="0" distL="114300" distR="114300" simplePos="0" relativeHeight="251687936" behindDoc="0" locked="0" layoutInCell="1" allowOverlap="1" wp14:anchorId="1808CA00" wp14:editId="5D713967">
                 <wp:simplePos x="0" y="0"/>
                 <wp:positionH relativeFrom="column">
                   <wp:posOffset>249431</wp:posOffset>
@@ -2704,7 +2604,7 @@
           </mc:Choice>
           <mc:Fallback>
             <w:pict>
-              <v:group w14:anchorId="1808CA00" id="Group 22" o:spid="_x0000_s1046" style="position:absolute;margin-left:19.65pt;margin-top:196pt;width:468pt;height:93.35pt;rotation:-90;z-index:251688960;mso-height-relative:margin" coordsize="59436,11861" o:gfxdata="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">
+              <v:group w14:anchorId="1808CA00" id="Group 22" o:spid="_x0000_s1046" style="position:absolute;margin-left:19.65pt;margin-top:196pt;width:468pt;height:93.35pt;rotation:-90;z-index:251687936;mso-height-relative:margin" coordsize="59436,11861" o:gfxdata="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">
                 <v:shape id="Picture 18" o:spid="_x0000_s1047" type="#_x0000_t75" style="position:absolute;width:59436;height:8705;visibility:visible;mso-wrap-style:square" o:gfxdata="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">
                   <v:imagedata r:id="rId30" o:title=""/>
                 </v:shape>
@@ -2757,7 +2657,7 @@
         <mc:AlternateContent>
           <mc:Choice Requires="wps">
             <w:drawing>
-              <wp:anchor distT="0" distB="0" distL="114300" distR="114300" simplePos="0" relativeHeight="251679744" behindDoc="0" locked="0" layoutInCell="1" allowOverlap="1" wp14:anchorId="1AF3DB7C" wp14:editId="3F97F011">
+              <wp:anchor distT="0" distB="0" distL="114300" distR="114300" simplePos="0" relativeHeight="251678720" behindDoc="0" locked="0" layoutInCell="1" allowOverlap="1" wp14:anchorId="1AF3DB7C" wp14:editId="5BB40B38">
                 <wp:simplePos x="0" y="0"/>
                 <wp:positionH relativeFrom="column">
                   <wp:posOffset>0</wp:posOffset>
@@ -2931,6 +2831,33 @@
                               <w:t xml:space="preserve"> is that the file is already running</w:t>
                             </w:r>
                           </w:p>
+                          <w:p>
+                            <w:r>
+                              <w:t>12:50 AM: I can now generate tabs for the .cpp,.</w:t>
+                            </w:r>
+                            <w:proofErr w:type="gramStart"/>
+                            <w:r>
+                              <w:t>h,keywords.txt</w:t>
+                            </w:r>
+                            <w:proofErr w:type="gramEnd"/>
+                            <w:r>
+                              <w:t xml:space="preserve">, and example </w:t>
+                            </w:r>
+                            <w:proofErr w:type="spellStart"/>
+                            <w:r>
+                              <w:t>file.ino</w:t>
+                            </w:r>
+                            <w:proofErr w:type="spellEnd"/>
+                            <w:r>
+                              <w:t xml:space="preserve"> files. </w:t>
+                            </w:r>
+                            <w:r>
+                              <w:t xml:space="preserve">I am now getting the string of the file name and </w:t>
+                            </w:r>
+                            <w:r>
+                              <w:t>file contents to pass to my Arduino class generator.</w:t>
+                            </w:r>
+                          </w:p>
                         </w:txbxContent>
                       </wps:txbx>
                       <wps:bodyPr rot="0" vert="horz" wrap="square" lIns="91440" tIns="45720" rIns="91440" bIns="45720" anchor="t" anchorCtr="0">
@@ -2950,7 +2877,7 @@
           </mc:Choice>
           <mc:Fallback>
             <w:pict>
-              <v:shape w14:anchorId="1AF3DB7C" id="_x0000_s1049" type="#_x0000_t202" style="position:absolute;margin-left:0;margin-top:0;width:207pt;height:495.15pt;z-index:251679744;visibility:visible;mso-wrap-style:square;mso-width-percent:0;mso-height-percent:0;mso-wrap-distance-left:9pt;mso-wrap-distance-top:0;mso-wrap-distance-right:9pt;mso-wrap-distance-bottom:0;mso-position-horizontal:absolute;mso-position-horizontal-relative:text;mso-position-vertical:absolute;mso-position-vertical-relative:text;mso-width-percent:0;mso-height-percent:0;mso-width-relative:margin;mso-height-relative:margin;v-text-anchor:top" o:gfxdata="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">
+              <v:shape w14:anchorId="1AF3DB7C" id="_x0000_s1049" type="#_x0000_t202" style="position:absolute;margin-left:0;margin-top:0;width:207pt;height:495.15pt;z-index:251678720;visibility:visible;mso-wrap-style:square;mso-width-percent:0;mso-height-percent:0;mso-wrap-distance-left:9pt;mso-wrap-distance-top:0;mso-wrap-distance-right:9pt;mso-wrap-distance-bottom:0;mso-position-horizontal:absolute;mso-position-horizontal-relative:text;mso-position-vertical:absolute;mso-position-vertical-relative:text;mso-width-percent:0;mso-height-percent:0;mso-width-relative:margin;mso-height-relative:margin;v-text-anchor:top" o:gfxdata="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">
                 <v:textbox>
                   <w:txbxContent>
                     <w:p>
@@ -3084,6 +3011,33 @@
                         <w:t xml:space="preserve"> is that the file is already running</w:t>
                       </w:r>
                     </w:p>
+                    <w:p>
+                      <w:r>
+                        <w:t>12:50 AM: I can now generate tabs for the .cpp,.</w:t>
+                      </w:r>
+                      <w:proofErr w:type="gramStart"/>
+                      <w:r>
+                        <w:t>h,keywords.txt</w:t>
+                      </w:r>
+                      <w:proofErr w:type="gramEnd"/>
+                      <w:r>
+                        <w:t xml:space="preserve">, and example </w:t>
+                      </w:r>
+                      <w:proofErr w:type="spellStart"/>
+                      <w:r>
+                        <w:t>file.ino</w:t>
+                      </w:r>
+                      <w:proofErr w:type="spellEnd"/>
+                      <w:r>
+                        <w:t xml:space="preserve"> files. </w:t>
+                      </w:r>
+                      <w:r>
+                        <w:t xml:space="preserve">I am now getting the string of the file name and </w:t>
+                      </w:r>
+                      <w:r>
+                        <w:t>file contents to pass to my Arduino class generator.</w:t>
+                      </w:r>
+                    </w:p>
                   </w:txbxContent>
                 </v:textbox>
               </v:shape>
@@ -3098,7 +3052,7 @@
         <mc:AlternateContent>
           <mc:Choice Requires="wpg">
             <w:drawing>
-              <wp:anchor distT="0" distB="0" distL="114300" distR="114300" simplePos="0" relativeHeight="251704320" behindDoc="0" locked="0" layoutInCell="1" allowOverlap="1" wp14:anchorId="23553B34" wp14:editId="42E18934">
+              <wp:anchor distT="0" distB="0" distL="114300" distR="114300" simplePos="0" relativeHeight="251703296" behindDoc="0" locked="0" layoutInCell="1" allowOverlap="1" wp14:anchorId="23553B34" wp14:editId="251F4547">
                 <wp:simplePos x="0" y="0"/>
                 <wp:positionH relativeFrom="column">
                   <wp:posOffset>22401</wp:posOffset>
@@ -3192,7 +3146,7 @@
           </mc:Choice>
           <mc:Fallback>
             <w:pict>
-              <v:group w14:anchorId="23553B34" id="Group 29" o:spid="_x0000_s1050" style="position:absolute;margin-left:1.75pt;margin-top:495.2pt;width:208.75pt;height:152.75pt;z-index:251704320" coordsize="26511,19397" o:gfxdata="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">
+              <v:group w14:anchorId="23553B34" id="Group 29" o:spid="_x0000_s1050" style="position:absolute;margin-left:1.75pt;margin-top:495.2pt;width:208.75pt;height:152.75pt;z-index:251703296" coordsize="26511,19397" o:gfxdata="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">
                 <v:shape id="Picture 27" o:spid="_x0000_s1051" type="#_x0000_t75" style="position:absolute;width:26511;height:13652;visibility:visible;mso-wrap-style:square" o:gfxdata="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">
                   <v:imagedata r:id="rId34" o:title=""/>
                 </v:shape>
@@ -3224,7 +3178,155 @@
         <mc:AlternateContent>
           <mc:Choice Requires="wpg">
             <w:drawing>
-              <wp:anchor distT="0" distB="0" distL="114300" distR="114300" simplePos="0" relativeHeight="251711488" behindDoc="0" locked="0" layoutInCell="1" allowOverlap="1" wp14:anchorId="75E29CE6" wp14:editId="469906B3">
+              <wp:anchor distT="0" distB="0" distL="114300" distR="114300" simplePos="0" relativeHeight="251719680" behindDoc="0" locked="0" layoutInCell="1" allowOverlap="1" wp14:anchorId="564DADCD" wp14:editId="031FA70F">
+                <wp:simplePos x="0" y="0"/>
+                <wp:positionH relativeFrom="column">
+                  <wp:posOffset>-1077</wp:posOffset>
+                </wp:positionH>
+                <wp:positionV relativeFrom="paragraph">
+                  <wp:posOffset>-2374</wp:posOffset>
+                </wp:positionV>
+                <wp:extent cx="1828869" cy="3915410"/>
+                <wp:effectExtent l="0" t="0" r="19050" b="8890"/>
+                <wp:wrapNone/>
+                <wp:docPr id="198" name="Group 198"/>
+                <wp:cNvGraphicFramePr/>
+                <a:graphic xmlns:a="http://schemas.openxmlformats.org/drawingml/2006/main">
+                  <a:graphicData uri="http://schemas.microsoft.com/office/word/2010/wordprocessingGroup">
+                    <wpg:wgp>
+                      <wpg:cNvGrpSpPr/>
+                      <wpg:grpSpPr>
+                        <a:xfrm>
+                          <a:off x="0" y="0"/>
+                          <a:ext cx="1828869" cy="3915410"/>
+                          <a:chOff x="0" y="0"/>
+                          <a:chExt cx="1828869" cy="3915410"/>
+                        </a:xfrm>
+                      </wpg:grpSpPr>
+                      <pic:pic xmlns:pic="http://schemas.openxmlformats.org/drawingml/2006/picture">
+                        <pic:nvPicPr>
+                          <pic:cNvPr id="30" name="Picture 30"/>
+                          <pic:cNvPicPr>
+                            <a:picLocks noChangeAspect="1"/>
+                          </pic:cNvPicPr>
+                        </pic:nvPicPr>
+                        <pic:blipFill rotWithShape="1">
+                          <a:blip r:embed="rId35"/>
+                          <a:srcRect l="8758" t="51190" r="2228"/>
+                          <a:stretch/>
+                        </pic:blipFill>
+                        <pic:spPr bwMode="auto">
+                          <a:xfrm rot="16200000">
+                            <a:off x="-1272857" y="1272857"/>
+                            <a:ext cx="3915410" cy="1369695"/>
+                          </a:xfrm>
+                          <a:prstGeom prst="rect">
+                            <a:avLst/>
+                          </a:prstGeom>
+                          <a:ln>
+                            <a:noFill/>
+                          </a:ln>
+                          <a:extLst>
+                            <a:ext uri="{53640926-AAD7-44D8-BBD7-CCE9431645EC}">
+                              <a14:shadowObscured xmlns:a14="http://schemas.microsoft.com/office/drawing/2010/main"/>
+                            </a:ext>
+                          </a:extLst>
+                        </pic:spPr>
+                      </pic:pic>
+                      <wps:wsp>
+                        <wps:cNvPr id="196" name="Text Box 2"/>
+                        <wps:cNvSpPr txBox="1">
+                          <a:spLocks noChangeArrowheads="1"/>
+                        </wps:cNvSpPr>
+                        <wps:spPr bwMode="auto">
+                          <a:xfrm rot="16200000">
+                            <a:off x="-317748" y="1697879"/>
+                            <a:ext cx="3836670" cy="456565"/>
+                          </a:xfrm>
+                          <a:prstGeom prst="rect">
+                            <a:avLst/>
+                          </a:prstGeom>
+                          <a:solidFill>
+                            <a:srgbClr val="FFFFFF"/>
+                          </a:solidFill>
+                          <a:ln w="9525">
+                            <a:solidFill>
+                              <a:srgbClr val="000000"/>
+                            </a:solidFill>
+                            <a:miter lim="800000"/>
+                            <a:headEnd/>
+                            <a:tailEnd/>
+                          </a:ln>
+                        </wps:spPr>
+                        <wps:txbx>
+                          <w:txbxContent>
+                            <w:p>
+                              <w:pPr>
+                                <w:rPr>
+                                  <w:b/>
+                                  <w:bCs/>
+                                </w:rPr>
+                              </w:pPr>
+                              <w:r>
+                                <w:rPr>
+                                  <w:b/>
+                                  <w:bCs/>
+                                </w:rPr>
+                                <w:t>Initialize Method of Editor Status.java line 240, shows how ok button is wired to create a new tab</w:t>
+                              </w:r>
+                            </w:p>
+                          </w:txbxContent>
+                        </wps:txbx>
+                        <wps:bodyPr rot="0" vert="horz" wrap="square" lIns="91440" tIns="45720" rIns="91440" bIns="45720" anchor="t" anchorCtr="0">
+                          <a:noAutofit/>
+                        </wps:bodyPr>
+                      </wps:wsp>
+                    </wpg:wgp>
+                  </a:graphicData>
+                </a:graphic>
+              </wp:anchor>
+            </w:drawing>
+          </mc:Choice>
+          <mc:Fallback>
+            <w:pict>
+              <v:group w14:anchorId="564DADCD" id="Group 198" o:spid="_x0000_s1053" style="position:absolute;margin-left:-.1pt;margin-top:-.2pt;width:2in;height:308.3pt;z-index:251719680" coordsize="18288,39154" o:gfxdata="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">
+                <v:shape id="Picture 30" o:spid="_x0000_s1054" type="#_x0000_t75" style="position:absolute;left:-12729;top:12729;width:39154;height:13696;rotation:-90;visibility:visible;mso-wrap-style:square" o:gfxdata="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">
+                  <v:imagedata r:id="rId36" o:title="" croptop="33548f" cropleft="5740f" cropright="1460f"/>
+                </v:shape>
+                <v:shape id="_x0000_s1055" type="#_x0000_t202" style="position:absolute;left:-3177;top:16978;width:38366;height:4565;rotation:-90;visibility:visible;mso-wrap-style:square;v-text-anchor:top" o:gfxdata="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">
+                  <v:textbox>
+                    <w:txbxContent>
+                      <w:p>
+                        <w:pPr>
+                          <w:rPr>
+                            <w:b/>
+                            <w:bCs/>
+                          </w:rPr>
+                        </w:pPr>
+                        <w:r>
+                          <w:rPr>
+                            <w:b/>
+                            <w:bCs/>
+                          </w:rPr>
+                          <w:t>Initialize Method of Editor Status.java line 240, shows how ok button is wired to create a new tab</w:t>
+                        </w:r>
+                      </w:p>
+                    </w:txbxContent>
+                  </v:textbox>
+                </v:shape>
+              </v:group>
+            </w:pict>
+          </mc:Fallback>
+        </mc:AlternateContent>
+      </w:r>
+      <w:r>
+        <w:rPr>
+          <w:noProof/>
+        </w:rPr>
+        <mc:AlternateContent>
+          <mc:Choice Requires="wpg">
+            <w:drawing>
+              <wp:anchor distT="0" distB="0" distL="114300" distR="114300" simplePos="0" relativeHeight="251710464" behindDoc="0" locked="0" layoutInCell="1" allowOverlap="1" wp14:anchorId="75E29CE6" wp14:editId="224CF5F8">
                 <wp:simplePos x="0" y="0"/>
                 <wp:positionH relativeFrom="column">
                   <wp:posOffset>2590800</wp:posOffset>
@@ -3257,7 +3359,7 @@
                           </pic:cNvPicPr>
                         </pic:nvPicPr>
                         <pic:blipFill>
-                          <a:blip r:embed="rId35"/>
+                          <a:blip r:embed="rId37"/>
                           <a:stretch>
                             <a:fillRect/>
                           </a:stretch>
@@ -3375,11 +3477,11 @@
           </mc:Choice>
           <mc:Fallback>
             <w:pict>
-              <v:group w14:anchorId="75E29CE6" id="Group 194" o:spid="_x0000_s1053" style="position:absolute;margin-left:204pt;margin-top:0;width:264.4pt;height:468pt;z-index:251711488;mso-width-relative:margin" coordorigin="-20893" coordsize="33588,59436" o:gfxdata="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">
-                <v:shape id="Picture 31" o:spid="_x0000_s1054" type="#_x0000_t75" style="position:absolute;left:-21084;top:25657;width:59436;height:8122;rotation:-90;visibility:visible;mso-wrap-style:square" o:gfxdata="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">
-                  <v:imagedata r:id="rId36" o:title=""/>
+              <v:group w14:anchorId="75E29CE6" id="Group 194" o:spid="_x0000_s1056" style="position:absolute;margin-left:204pt;margin-top:0;width:264.4pt;height:468pt;z-index:251710464;mso-width-relative:margin" coordorigin="-20893" coordsize="33588,59436" o:gfxdata="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">
+                <v:shape id="Picture 31" o:spid="_x0000_s1057" type="#_x0000_t75" style="position:absolute;left:-21084;top:25657;width:59436;height:8122;rotation:-90;visibility:visible;mso-wrap-style:square" o:gfxdata="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">
+                  <v:imagedata r:id="rId38" o:title=""/>
                 </v:shape>
-                <v:shape id="_x0000_s1055" type="#_x0000_t202" style="position:absolute;left:-20893;top:27686;width:25532;height:18053;visibility:visible;mso-wrap-style:square;v-text-anchor:top" o:gfxdata="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">
+                <v:shape id="_x0000_s1058" type="#_x0000_t202" style="position:absolute;left:-20893;top:27686;width:25532;height:18053;visibility:visible;mso-wrap-style:square;v-text-anchor:top" o:gfxdata="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">
                   <v:textbox>
                     <w:txbxContent>
                       <w:p>
@@ -3454,7 +3556,7 @@
           <w:noProof/>
         </w:rPr>
         <w:drawing>
-          <wp:anchor distT="0" distB="0" distL="114300" distR="114300" simplePos="0" relativeHeight="251713536" behindDoc="0" locked="0" layoutInCell="1" allowOverlap="1" wp14:anchorId="6B09886F" wp14:editId="07E14999">
+          <wp:anchor distT="0" distB="0" distL="114300" distR="114300" simplePos="0" relativeHeight="251712512" behindDoc="0" locked="0" layoutInCell="1" allowOverlap="1" wp14:anchorId="6B09886F" wp14:editId="7D84FB6A">
             <wp:simplePos x="0" y="0"/>
             <wp:positionH relativeFrom="column">
               <wp:posOffset>2436613</wp:posOffset>
@@ -3477,7 +3579,7 @@
                     <pic:cNvPicPr/>
                   </pic:nvPicPr>
                   <pic:blipFill rotWithShape="1">
-                    <a:blip r:embed="rId37"/>
+                    <a:blip r:embed="rId39"/>
                     <a:srcRect l="2007" t="2380" r="52509" b="14778"/>
                     <a:stretch/>
                   </pic:blipFill>
@@ -3535,7 +3637,7 @@
         <mc:AlternateContent>
           <mc:Choice Requires="wps">
             <w:drawing>
-              <wp:anchor distT="0" distB="0" distL="114300" distR="114300" simplePos="0" relativeHeight="251715584" behindDoc="0" locked="0" layoutInCell="1" allowOverlap="1" wp14:anchorId="22D907E8" wp14:editId="4476469E">
+              <wp:anchor distT="0" distB="0" distL="114300" distR="114300" simplePos="0" relativeHeight="251714560" behindDoc="0" locked="0" layoutInCell="1" allowOverlap="1" wp14:anchorId="22D907E8" wp14:editId="71AE06EB">
                 <wp:simplePos x="0" y="0"/>
                 <wp:positionH relativeFrom="column">
                   <wp:posOffset>0</wp:posOffset>
@@ -3643,7 +3745,7 @@
           </mc:Choice>
           <mc:Fallback>
             <w:pict>
-              <v:shape w14:anchorId="22D907E8" id="_x0000_s1056" type="#_x0000_t202" style="position:absolute;margin-left:0;margin-top:94.5pt;width:426pt;height:27.15pt;z-index:251715584;visibility:visible;mso-wrap-style:square;mso-width-percent:0;mso-height-percent:0;mso-wrap-distance-left:9pt;mso-wrap-distance-top:0;mso-wrap-distance-right:9pt;mso-wrap-distance-bottom:0;mso-position-horizontal:absolute;mso-position-horizontal-relative:text;mso-position-vertical:absolute;mso-position-vertical-relative:text;mso-width-percent:0;mso-height-percent:0;mso-width-relative:margin;mso-height-relative:margin;v-text-anchor:top" o:gfxdata="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">
+              <v:shape w14:anchorId="22D907E8" id="_x0000_s1059" type="#_x0000_t202" style="position:absolute;margin-left:0;margin-top:94.5pt;width:426pt;height:27.15pt;z-index:251714560;visibility:visible;mso-wrap-style:square;mso-width-percent:0;mso-height-percent:0;mso-wrap-distance-left:9pt;mso-wrap-distance-top:0;mso-wrap-distance-right:9pt;mso-wrap-distance-bottom:0;mso-position-horizontal:absolute;mso-position-horizontal-relative:text;mso-position-vertical:absolute;mso-position-vertical-relative:text;mso-width-percent:0;mso-height-percent:0;mso-width-relative:margin;mso-height-relative:margin;v-text-anchor:top" o:gfxdata="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">
                 <v:textbox>
                   <w:txbxContent>
                     <w:p>
@@ -3704,7 +3806,7 @@
           <w:noProof/>
         </w:rPr>
         <w:drawing>
-          <wp:inline distT="0" distB="0" distL="0" distR="0" wp14:anchorId="36DC7588" wp14:editId="4295B2CE">
+          <wp:inline distT="0" distB="0" distL="0" distR="0" wp14:anchorId="36DC7588" wp14:editId="3C4C577D">
             <wp:extent cx="5410337" cy="1144657"/>
             <wp:effectExtent l="0" t="0" r="0" b="0"/>
             <wp:docPr id="25" name="Picture 25"/>
@@ -3719,7 +3821,7 @@
                     <pic:cNvPicPr/>
                   </pic:nvPicPr>
                   <pic:blipFill>
-                    <a:blip r:embed="rId38"/>
+                    <a:blip r:embed="rId40"/>
                     <a:stretch>
                       <a:fillRect/>
                     </a:stretch>
@@ -3741,12 +3843,60 @@
       </w:r>
     </w:p>
     <w:p/>
-    <w:p/>
-    <w:p/>
     <w:p>
       <w:bookmarkStart w:id="0" w:name="_GoBack"/>
+      <w:r>
+        <w:rPr>
+          <w:noProof/>
+        </w:rPr>
+        <w:drawing>
+          <wp:anchor distT="0" distB="0" distL="114300" distR="114300" simplePos="0" relativeHeight="251721728" behindDoc="0" locked="0" layoutInCell="1" allowOverlap="1" wp14:anchorId="2FC0CA19" wp14:editId="7EF4FEB2">
+            <wp:simplePos x="0" y="0"/>
+            <wp:positionH relativeFrom="column">
+              <wp:posOffset>-110</wp:posOffset>
+            </wp:positionH>
+            <wp:positionV relativeFrom="paragraph">
+              <wp:posOffset>124267</wp:posOffset>
+            </wp:positionV>
+            <wp:extent cx="5943600" cy="326390"/>
+            <wp:effectExtent l="0" t="0" r="0" b="0"/>
+            <wp:wrapNone/>
+            <wp:docPr id="199" name="Picture 199"/>
+            <wp:cNvGraphicFramePr>
+              <a:graphicFrameLocks xmlns:a="http://schemas.openxmlformats.org/drawingml/2006/main" noChangeAspect="1"/>
+            </wp:cNvGraphicFramePr>
+            <a:graphic xmlns:a="http://schemas.openxmlformats.org/drawingml/2006/main">
+              <a:graphicData uri="http://schemas.openxmlformats.org/drawingml/2006/picture">
+                <pic:pic xmlns:pic="http://schemas.openxmlformats.org/drawingml/2006/picture">
+                  <pic:nvPicPr>
+                    <pic:cNvPr id="1" name=""/>
+                    <pic:cNvPicPr/>
+                  </pic:nvPicPr>
+                  <pic:blipFill>
+                    <a:blip r:embed="rId41"/>
+                    <a:stretch>
+                      <a:fillRect/>
+                    </a:stretch>
+                  </pic:blipFill>
+                  <pic:spPr>
+                    <a:xfrm>
+                      <a:off x="0" y="0"/>
+                      <a:ext cx="5943600" cy="326390"/>
+                    </a:xfrm>
+                    <a:prstGeom prst="rect">
+                      <a:avLst/>
+                    </a:prstGeom>
+                  </pic:spPr>
+                </pic:pic>
+              </a:graphicData>
+            </a:graphic>
+          </wp:anchor>
+        </w:drawing>
+      </w:r>
       <w:bookmarkEnd w:id="0"/>
     </w:p>
+    <w:p/>
+    <w:p/>
     <w:p/>
     <w:p/>
     <w:p/>
@@ -3817,7 +3967,7 @@
         <mc:AlternateContent>
           <mc:Choice Requires="wps">
             <w:drawing>
-              <wp:anchor distT="0" distB="0" distL="114300" distR="114300" simplePos="0" relativeHeight="251677696" behindDoc="0" locked="0" layoutInCell="1" allowOverlap="1" wp14:anchorId="293E0B2F" wp14:editId="031AB702">
+              <wp:anchor distT="0" distB="0" distL="114300" distR="114300" simplePos="0" relativeHeight="251676672" behindDoc="0" locked="0" layoutInCell="1" allowOverlap="1" wp14:anchorId="293E0B2F" wp14:editId="57C52276">
                 <wp:simplePos x="0" y="0"/>
                 <wp:positionH relativeFrom="column">
                   <wp:posOffset>0</wp:posOffset>
@@ -3880,7 +4030,7 @@
           </mc:Choice>
           <mc:Fallback>
             <w:pict>
-              <v:shape w14:anchorId="293E0B2F" id="_x0000_s1057" type="#_x0000_t202" style="position:absolute;margin-left:0;margin-top:0;width:207pt;height:9in;z-index:251677696;visibility:visible;mso-wrap-style:square;mso-width-percent:0;mso-height-percent:0;mso-wrap-distance-left:9pt;mso-wrap-distance-top:0;mso-wrap-distance-right:9pt;mso-wrap-distance-bottom:0;mso-position-horizontal:absolute;mso-position-horizontal-relative:text;mso-position-vertical:absolute;mso-position-vertical-relative:text;mso-width-percent:0;mso-height-percent:0;mso-width-relative:margin;mso-height-relative:margin;v-text-anchor:top" o:gfxdata="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">
+              <v:shape w14:anchorId="293E0B2F" id="_x0000_s1060" type="#_x0000_t202" style="position:absolute;margin-left:0;margin-top:0;width:207pt;height:9in;z-index:251676672;visibility:visible;mso-wrap-style:square;mso-width-percent:0;mso-height-percent:0;mso-wrap-distance-left:9pt;mso-wrap-distance-top:0;mso-wrap-distance-right:9pt;mso-wrap-distance-bottom:0;mso-position-horizontal:absolute;mso-position-horizontal-relative:text;mso-position-vertical:absolute;mso-position-vertical-relative:text;mso-width-percent:0;mso-height-percent:0;mso-width-relative:margin;mso-height-relative:margin;v-text-anchor:top" o:gfxdata="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">
                 <v:textbox>
                   <w:txbxContent>
                     <w:p/>

</xml_diff>

<commit_message>
refactored project to work with Arduino ide
The arduino ide lets me input my data directly from the sketch contents and file name and compile the sketch beforehand.
This means that I deleleted all the classes that prompt the user for input and validates the responce.
I also separated tests and source files from eachother, which will make it easier to put the source files into the arduin ide, possibly with a jar file to encapsulate and hide them.

Potential bug:Some fields can be read to the arduino class generators as null or "null", I should allow both
</commit_message>
<xml_diff>
--- a/documentation/Journal.docx
+++ b/documentation/Journal.docx
@@ -15,7 +15,7 @@
         <mc:AlternateContent>
           <mc:Choice Requires="wps">
             <w:drawing>
-              <wp:anchor distT="45720" distB="45720" distL="114300" distR="114300" simplePos="0" relativeHeight="251680768" behindDoc="0" locked="0" layoutInCell="1" allowOverlap="1" wp14:anchorId="3D2C16B9" wp14:editId="47B64E79">
+              <wp:anchor distT="45720" distB="45720" distL="114300" distR="114300" simplePos="0" relativeHeight="251678720" behindDoc="0" locked="0" layoutInCell="1" allowOverlap="1" wp14:anchorId="3D2C16B9" wp14:editId="0B29DCDE">
                 <wp:simplePos x="0" y="0"/>
                 <wp:positionH relativeFrom="column">
                   <wp:posOffset>3359888</wp:posOffset>
@@ -91,7 +91,7 @@
                 <v:stroke joinstyle="miter"/>
                 <v:path gradientshapeok="t" o:connecttype="rect"/>
               </v:shapetype>
-              <v:shape id="Text Box 2" o:spid="_x0000_s1026" type="#_x0000_t202" style="position:absolute;margin-left:264.55pt;margin-top:16pt;width:185.9pt;height:110.6pt;z-index:251680768;visibility:visible;mso-wrap-style:square;mso-width-percent:400;mso-height-percent:200;mso-wrap-distance-left:9pt;mso-wrap-distance-top:3.6pt;mso-wrap-distance-right:9pt;mso-wrap-distance-bottom:3.6pt;mso-position-horizontal:absolute;mso-position-horizontal-relative:text;mso-position-vertical:absolute;mso-position-vertical-relative:text;mso-width-percent:400;mso-height-percent:200;mso-width-relative:margin;mso-height-relative:margin;v-text-anchor:top" o:gfxdata="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">
+              <v:shape id="Text Box 2" o:spid="_x0000_s1026" type="#_x0000_t202" style="position:absolute;margin-left:264.55pt;margin-top:16pt;width:185.9pt;height:110.6pt;z-index:251678720;visibility:visible;mso-wrap-style:square;mso-width-percent:400;mso-height-percent:200;mso-wrap-distance-left:9pt;mso-wrap-distance-top:3.6pt;mso-wrap-distance-right:9pt;mso-wrap-distance-bottom:3.6pt;mso-position-horizontal:absolute;mso-position-horizontal-relative:text;mso-position-vertical:absolute;mso-position-vertical-relative:text;mso-width-percent:400;mso-height-percent:200;mso-width-relative:margin;mso-height-relative:margin;v-text-anchor:top" o:gfxdata="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">
                 <v:textbox style="mso-fit-shape-to-text:t">
                   <w:txbxContent>
                     <w:p>
@@ -136,7 +136,29 @@
         <w:t>also,</w:t>
       </w:r>
       <w:r>
-        <w:t xml:space="preserve"> I have to break up internally parsed prompts better I am using recursion to handle the complex formatting</w:t>
+        <w:t xml:space="preserve"> I have to break up </w:t>
+      </w:r>
+      <w:sdt>
+        <w:sdtPr>
+          <w:id w:val="568603642"/>
+          <w:temporary/>
+          <w:showingPlcHdr/>
+          <w15:appearance w15:val="hidden"/>
+        </w:sdtPr>
+        <w:sdtEndPr/>
+        <w:sdtContent>
+          <w:r>
+            <w:t>[Grab your reader’s attention with a great quote from the document or use this space to emphasize a key point. To place this text box anywhere on the page, just drag it.]</w:t>
+          </w:r>
+        </w:sdtContent>
+      </w:sdt>
+    </w:p>
+    <w:p>
+      <w:r>
+        <w:t xml:space="preserve"> </w:t>
+      </w:r>
+      <w:r>
+        <w:t>internally parsed prompts better I am using recursion to handle the complex formatting</w:t>
       </w:r>
       <w:r>
         <w:sym w:font="Wingdings" w:char="F0E0"/>
@@ -150,7 +172,7 @@
         <mc:AlternateContent>
           <mc:Choice Requires="wps">
             <w:drawing>
-              <wp:anchor distT="45720" distB="45720" distL="114300" distR="114300" simplePos="0" relativeHeight="251682816" behindDoc="0" locked="0" layoutInCell="1" allowOverlap="1" wp14:anchorId="3E49C9FB" wp14:editId="37ED4EF3">
+              <wp:anchor distT="45720" distB="45720" distL="114300" distR="114300" simplePos="0" relativeHeight="251680768" behindDoc="0" locked="0" layoutInCell="1" allowOverlap="1" wp14:anchorId="3E49C9FB" wp14:editId="600AD7AF">
                 <wp:simplePos x="0" y="0"/>
                 <wp:positionH relativeFrom="column">
                   <wp:posOffset>3359785</wp:posOffset>
@@ -227,7 +249,7 @@
           </mc:Choice>
           <mc:Fallback>
             <w:pict>
-              <v:shape w14:anchorId="3E49C9FB" id="_x0000_s1027" type="#_x0000_t202" style="position:absolute;margin-left:264.55pt;margin-top:10.4pt;width:185.9pt;height:24.25pt;z-index:251682816;visibility:visible;mso-wrap-style:square;mso-width-percent:400;mso-height-percent:0;mso-wrap-distance-left:9pt;mso-wrap-distance-top:3.6pt;mso-wrap-distance-right:9pt;mso-wrap-distance-bottom:3.6pt;mso-position-horizontal:absolute;mso-position-horizontal-relative:text;mso-position-vertical:absolute;mso-position-vertical-relative:text;mso-width-percent:400;mso-height-percent:0;mso-width-relative:margin;mso-height-relative:margin;v-text-anchor:top" o:gfxdata="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">
+              <v:shape w14:anchorId="3E49C9FB" id="_x0000_s1027" type="#_x0000_t202" style="position:absolute;margin-left:264.55pt;margin-top:10.4pt;width:185.9pt;height:24.25pt;z-index:251680768;visibility:visible;mso-wrap-style:square;mso-width-percent:400;mso-height-percent:0;mso-wrap-distance-left:9pt;mso-wrap-distance-top:3.6pt;mso-wrap-distance-right:9pt;mso-wrap-distance-bottom:3.6pt;mso-position-horizontal:absolute;mso-position-horizontal-relative:text;mso-position-vertical:absolute;mso-position-vertical-relative:text;mso-width-percent:400;mso-height-percent:0;mso-width-relative:margin;mso-height-relative:margin;v-text-anchor:top" o:gfxdata="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">
                 <v:textbox>
                   <w:txbxContent>
                     <w:p>
@@ -481,6 +503,9 @@
       </w:r>
       <w:r>
         <w:br/>
+      </w:r>
+      <w:r>
+        <w:lastRenderedPageBreak/>
         <w:t xml:space="preserve">Created </w:t>
       </w:r>
       <w:r>
@@ -504,7 +529,6 @@
     </w:p>
     <w:p>
       <w:r>
-        <w:lastRenderedPageBreak/>
         <w:t xml:space="preserve">May 23 I am working on the program that converts an existing </w:t>
       </w:r>
       <w:r>
@@ -936,7 +960,7 @@
         <mc:AlternateContent>
           <mc:Choice Requires="wpg">
             <w:drawing>
-              <wp:anchor distT="0" distB="0" distL="114300" distR="114300" simplePos="0" relativeHeight="251655168" behindDoc="0" locked="0" layoutInCell="1" allowOverlap="1" wp14:anchorId="2B09650A" wp14:editId="25FA95B3">
+              <wp:anchor distT="0" distB="0" distL="114300" distR="114300" simplePos="0" relativeHeight="251653120" behindDoc="0" locked="0" layoutInCell="1" allowOverlap="1" wp14:anchorId="2B09650A" wp14:editId="1B0146C4">
                 <wp:simplePos x="0" y="0"/>
                 <wp:positionH relativeFrom="column">
                   <wp:posOffset>0</wp:posOffset>
@@ -1145,7 +1169,7 @@
           </mc:Choice>
           <mc:Fallback>
             <w:pict>
-              <v:group w14:anchorId="2B09650A" id="Group 17" o:spid="_x0000_s1028" style="position:absolute;margin-left:0;margin-top:6.95pt;width:452.05pt;height:266.25pt;z-index:251655168;mso-height-relative:margin" coordsize="57411,33811" o:gfxdata="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">
+              <v:group w14:anchorId="2B09650A" id="Group 17" o:spid="_x0000_s1028" style="position:absolute;margin-left:0;margin-top:6.95pt;width:452.05pt;height:266.25pt;z-index:251653120;mso-height-relative:margin" coordsize="57411,33811" o:gfxdata="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">
                 <v:shape id="_x0000_s1029" type="#_x0000_t202" style="position:absolute;width:23736;height:33811;visibility:visible;mso-wrap-style:square;v-text-anchor:top" o:gfxdata="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" stroked="f">
                   <v:textbox>
                     <w:txbxContent>
@@ -1260,7 +1284,7 @@
         <mc:AlternateContent>
           <mc:Choice Requires="wpg">
             <w:drawing>
-              <wp:anchor distT="0" distB="0" distL="114300" distR="114300" simplePos="0" relativeHeight="251664384" behindDoc="0" locked="0" layoutInCell="1" allowOverlap="1" wp14:anchorId="6F55C820" wp14:editId="194DAA34">
+              <wp:anchor distT="0" distB="0" distL="114300" distR="114300" simplePos="0" relativeHeight="251662336" behindDoc="0" locked="0" layoutInCell="1" allowOverlap="1" wp14:anchorId="6F55C820" wp14:editId="1B04A027">
                 <wp:simplePos x="0" y="0"/>
                 <wp:positionH relativeFrom="column">
                   <wp:posOffset>0</wp:posOffset>
@@ -1621,7 +1645,7 @@
           </mc:Choice>
           <mc:Fallback>
             <w:pict>
-              <v:group w14:anchorId="6F55C820" id="Group 12" o:spid="_x0000_s1033" style="position:absolute;margin-left:0;margin-top:0;width:458.5pt;height:640.9pt;z-index:251664384;mso-height-relative:margin" coordsize="58229,81394" o:gfxdata="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">
+              <v:group w14:anchorId="6F55C820" id="Group 12" o:spid="_x0000_s1033" style="position:absolute;margin-left:0;margin-top:0;width:458.5pt;height:640.9pt;z-index:251662336;mso-height-relative:margin" coordsize="58229,81394" o:gfxdata="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">
                 <v:group id="Group 4" o:spid="_x0000_s1034" style="position:absolute;width:57207;height:31115" coordsize="57207,31115" o:gfxdata="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">
                   <v:shape id="Picture 1" o:spid="_x0000_s1035" type="#_x0000_t75" alt="A screenshot of a social media post&#10;&#10;Description automatically generated" style="position:absolute;width:57207;height:31115;visibility:visible;mso-wrap-style:square" o:gfxdata="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">
                     <v:imagedata r:id="rId15" o:title="A screenshot of a social media post&#10;&#10;Description automatically generated"/>
@@ -1842,7 +1866,7 @@
         <mc:AlternateContent>
           <mc:Choice Requires="wps">
             <w:drawing>
-              <wp:anchor distT="0" distB="0" distL="114300" distR="114300" simplePos="0" relativeHeight="251674624" behindDoc="0" locked="0" layoutInCell="1" allowOverlap="1" wp14:anchorId="6B55453A" wp14:editId="53874CE1">
+              <wp:anchor distT="0" distB="0" distL="114300" distR="114300" simplePos="0" relativeHeight="251672576" behindDoc="0" locked="0" layoutInCell="1" allowOverlap="1" wp14:anchorId="6B55453A" wp14:editId="1B80AE92">
                 <wp:simplePos x="0" y="0"/>
                 <wp:positionH relativeFrom="column">
                   <wp:posOffset>1939636</wp:posOffset>
@@ -1967,7 +1991,7 @@
           </mc:Choice>
           <mc:Fallback>
             <w:pict>
-              <v:shape w14:anchorId="6B55453A" id="_x0000_s1039" type="#_x0000_t202" style="position:absolute;margin-left:152.75pt;margin-top:396pt;width:154.6pt;height:244.9pt;z-index:251674624;visibility:visible;mso-wrap-style:square;mso-width-percent:0;mso-height-percent:0;mso-wrap-distance-left:9pt;mso-wrap-distance-top:0;mso-wrap-distance-right:9pt;mso-wrap-distance-bottom:0;mso-position-horizontal:absolute;mso-position-horizontal-relative:text;mso-position-vertical:absolute;mso-position-vertical-relative:text;mso-width-percent:0;mso-height-percent:0;mso-width-relative:margin;mso-height-relative:margin;v-text-anchor:top" o:gfxdata="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">
+              <v:shape w14:anchorId="6B55453A" id="_x0000_s1039" type="#_x0000_t202" style="position:absolute;margin-left:152.75pt;margin-top:396pt;width:154.6pt;height:244.9pt;z-index:251672576;visibility:visible;mso-wrap-style:square;mso-width-percent:0;mso-height-percent:0;mso-wrap-distance-left:9pt;mso-wrap-distance-top:0;mso-wrap-distance-right:9pt;mso-wrap-distance-bottom:0;mso-position-horizontal:absolute;mso-position-horizontal-relative:text;mso-position-vertical:absolute;mso-position-vertical-relative:text;mso-width-percent:0;mso-height-percent:0;mso-width-relative:margin;mso-height-relative:margin;v-text-anchor:top" o:gfxdata="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">
                 <v:textbox>
                   <w:txbxContent>
                     <w:p>
@@ -2046,7 +2070,7 @@
           <w:noProof/>
         </w:rPr>
         <w:drawing>
-          <wp:anchor distT="0" distB="0" distL="114300" distR="114300" simplePos="0" relativeHeight="251668480" behindDoc="0" locked="0" layoutInCell="1" allowOverlap="1" wp14:anchorId="774E1825" wp14:editId="089D323A">
+          <wp:anchor distT="0" distB="0" distL="114300" distR="114300" simplePos="0" relativeHeight="251666432" behindDoc="0" locked="0" layoutInCell="1" allowOverlap="1" wp14:anchorId="774E1825" wp14:editId="32B5C592">
             <wp:simplePos x="0" y="0"/>
             <wp:positionH relativeFrom="column">
               <wp:posOffset>4093231</wp:posOffset>
@@ -2107,7 +2131,7 @@
           <w:noProof/>
         </w:rPr>
         <w:drawing>
-          <wp:anchor distT="0" distB="0" distL="114300" distR="114300" simplePos="0" relativeHeight="251672576" behindDoc="0" locked="0" layoutInCell="1" allowOverlap="1" wp14:anchorId="74520006" wp14:editId="119C906C">
+          <wp:anchor distT="0" distB="0" distL="114300" distR="114300" simplePos="0" relativeHeight="251670528" behindDoc="0" locked="0" layoutInCell="1" allowOverlap="1" wp14:anchorId="74520006" wp14:editId="0269442A">
             <wp:simplePos x="0" y="0"/>
             <wp:positionH relativeFrom="column">
               <wp:posOffset>3909695</wp:posOffset>
@@ -2175,7 +2199,7 @@
         <mc:AlternateContent>
           <mc:Choice Requires="wpg">
             <w:drawing>
-              <wp:anchor distT="0" distB="0" distL="114300" distR="114300" simplePos="0" relativeHeight="251698176" behindDoc="0" locked="0" layoutInCell="1" allowOverlap="1" wp14:anchorId="36F0006C" wp14:editId="3E5D3F4C">
+              <wp:anchor distT="0" distB="0" distL="114300" distR="114300" simplePos="0" relativeHeight="251696128" behindDoc="0" locked="0" layoutInCell="1" allowOverlap="1" wp14:anchorId="36F0006C" wp14:editId="1B68B5BC">
                 <wp:simplePos x="0" y="0"/>
                 <wp:positionH relativeFrom="column">
                   <wp:posOffset>2630557</wp:posOffset>
@@ -2276,7 +2300,7 @@
           </mc:Choice>
           <mc:Fallback>
             <w:pict>
-              <v:group w14:anchorId="36F0006C" id="Group 193" o:spid="_x0000_s1040" style="position:absolute;margin-left:207.15pt;margin-top:473.2pt;width:263.3pt;height:99.8pt;z-index:251698176" coordsize="33439,12672" o:gfxdata="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">
+              <v:group w14:anchorId="36F0006C" id="Group 193" o:spid="_x0000_s1040" style="position:absolute;margin-left:207.15pt;margin-top:473.2pt;width:263.3pt;height:99.8pt;z-index:251696128" coordsize="33439,12672" o:gfxdata="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">
                 <v:shape id="Picture 24" o:spid="_x0000_s1041" type="#_x0000_t75" style="position:absolute;width:33439;height:8343;visibility:visible;mso-wrap-style:square" o:gfxdata="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">
                   <v:imagedata r:id="rId26" o:title="" cropbottom="8623f" cropleft="13101f" cropright="8324f"/>
                 </v:shape>
@@ -2303,7 +2327,7 @@
         <mc:AlternateContent>
           <mc:Choice Requires="wpg">
             <w:drawing>
-              <wp:anchor distT="0" distB="0" distL="114300" distR="114300" simplePos="0" relativeHeight="251693056" behindDoc="0" locked="0" layoutInCell="1" allowOverlap="1" wp14:anchorId="2682154F" wp14:editId="1A522C11">
+              <wp:anchor distT="0" distB="0" distL="114300" distR="114300" simplePos="0" relativeHeight="251691008" behindDoc="0" locked="0" layoutInCell="1" allowOverlap="1" wp14:anchorId="2682154F" wp14:editId="1B10A2CD">
                 <wp:simplePos x="0" y="0"/>
                 <wp:positionH relativeFrom="column">
                   <wp:posOffset>1278255</wp:posOffset>
@@ -2410,7 +2434,7 @@
           </mc:Choice>
           <mc:Fallback>
             <w:pict>
-              <v:group w14:anchorId="2682154F" id="Group 23" o:spid="_x0000_s1043" style="position:absolute;margin-left:100.65pt;margin-top:199.35pt;width:468pt;height:93.45pt;rotation:-90;z-index:251693056;mso-height-relative:margin" coordsize="59436,11874" o:gfxdata="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">
+              <v:group w14:anchorId="2682154F" id="Group 23" o:spid="_x0000_s1043" style="position:absolute;margin-left:100.65pt;margin-top:199.35pt;width:468pt;height:93.45pt;rotation:-90;z-index:251691008;mso-height-relative:margin" coordsize="59436,11874" o:gfxdata="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">
                 <v:shape id="Picture 20" o:spid="_x0000_s1044" type="#_x0000_t75" style="position:absolute;width:59436;height:8293;visibility:visible;mso-wrap-style:square" o:gfxdata="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">
                   <v:imagedata r:id="rId28" o:title=""/>
                 </v:shape>
@@ -2447,7 +2471,7 @@
         <mc:AlternateContent>
           <mc:Choice Requires="wpg">
             <w:drawing>
-              <wp:anchor distT="0" distB="0" distL="114300" distR="114300" simplePos="0" relativeHeight="251687936" behindDoc="0" locked="0" layoutInCell="1" allowOverlap="1" wp14:anchorId="1808CA00" wp14:editId="5D713967">
+              <wp:anchor distT="0" distB="0" distL="114300" distR="114300" simplePos="0" relativeHeight="251685888" behindDoc="0" locked="0" layoutInCell="1" allowOverlap="1" wp14:anchorId="1808CA00" wp14:editId="6842511C">
                 <wp:simplePos x="0" y="0"/>
                 <wp:positionH relativeFrom="column">
                   <wp:posOffset>249431</wp:posOffset>
@@ -2554,7 +2578,7 @@
           </mc:Choice>
           <mc:Fallback>
             <w:pict>
-              <v:group w14:anchorId="1808CA00" id="Group 22" o:spid="_x0000_s1046" style="position:absolute;margin-left:19.65pt;margin-top:196pt;width:468pt;height:93.35pt;rotation:-90;z-index:251687936;mso-height-relative:margin" coordsize="59436,11861" o:gfxdata="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">
+              <v:group w14:anchorId="1808CA00" id="Group 22" o:spid="_x0000_s1046" style="position:absolute;margin-left:19.65pt;margin-top:196pt;width:468pt;height:93.35pt;rotation:-90;z-index:251685888;mso-height-relative:margin" coordsize="59436,11861" o:gfxdata="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">
                 <v:shape id="Picture 18" o:spid="_x0000_s1047" type="#_x0000_t75" style="position:absolute;width:59436;height:8705;visibility:visible;mso-wrap-style:square" o:gfxdata="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">
                   <v:imagedata r:id="rId30" o:title=""/>
                 </v:shape>
@@ -2591,7 +2615,7 @@
         <mc:AlternateContent>
           <mc:Choice Requires="wps">
             <w:drawing>
-              <wp:anchor distT="0" distB="0" distL="114300" distR="114300" simplePos="0" relativeHeight="251678720" behindDoc="0" locked="0" layoutInCell="1" allowOverlap="1" wp14:anchorId="1AF3DB7C" wp14:editId="5BB40B38">
+              <wp:anchor distT="0" distB="0" distL="114300" distR="114300" simplePos="0" relativeHeight="251676672" behindDoc="0" locked="0" layoutInCell="1" allowOverlap="1" wp14:anchorId="1AF3DB7C" wp14:editId="532E99AE">
                 <wp:simplePos x="0" y="0"/>
                 <wp:positionH relativeFrom="column">
                   <wp:posOffset>0</wp:posOffset>
@@ -2728,18 +2752,37 @@
                               <w:t>h, keywords.txt</w:t>
                             </w:r>
                             <w:r>
-                              <w:t>, and example file.ino</w:t>
-                            </w:r>
-                            <w:bookmarkStart w:id="0" w:name="_GoBack"/>
-                            <w:bookmarkEnd w:id="0"/>
-                            <w:r>
-                              <w:t xml:space="preserve"> files. </w:t>
+                              <w:t xml:space="preserve">, and example file.ino files. </w:t>
                             </w:r>
                             <w:r>
                               <w:t xml:space="preserve">I am now getting the string of the file name and </w:t>
                             </w:r>
                             <w:r>
                               <w:t>file contents to pass to my Arduino class generator.</w:t>
+                            </w:r>
+                          </w:p>
+                          <w:p>
+                            <w:r>
+                              <w:t xml:space="preserve">2:41 AM: I can now </w:t>
+                            </w:r>
+                            <w:r>
+                              <w:t xml:space="preserve">set the text of the files and save automatically, now I will abstract the code into a method that takes the four strings of the body, text, </w:t>
+                            </w:r>
+                            <w:proofErr w:type="spellStart"/>
+                            <w:r>
+                              <w:t>keywrods</w:t>
+                            </w:r>
+                            <w:proofErr w:type="spellEnd"/>
+                            <w:r>
+                              <w:t>, and example files, the only unknown inputs</w:t>
+                            </w:r>
+                          </w:p>
+                          <w:p>
+                            <w:r>
+                              <w:t>Build method sketch controller.java</w:t>
+                            </w:r>
+                            <w:r>
+                              <w:t>.</w:t>
                             </w:r>
                           </w:p>
                         </w:txbxContent>
@@ -2761,7 +2804,7 @@
           </mc:Choice>
           <mc:Fallback>
             <w:pict>
-              <v:shape w14:anchorId="1AF3DB7C" id="_x0000_s1049" type="#_x0000_t202" style="position:absolute;margin-left:0;margin-top:0;width:207pt;height:495.15pt;z-index:251678720;visibility:visible;mso-wrap-style:square;mso-width-percent:0;mso-height-percent:0;mso-wrap-distance-left:9pt;mso-wrap-distance-top:0;mso-wrap-distance-right:9pt;mso-wrap-distance-bottom:0;mso-position-horizontal:absolute;mso-position-horizontal-relative:text;mso-position-vertical:absolute;mso-position-vertical-relative:text;mso-width-percent:0;mso-height-percent:0;mso-width-relative:margin;mso-height-relative:margin;v-text-anchor:top" o:gfxdata="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">
+              <v:shape w14:anchorId="1AF3DB7C" id="_x0000_s1049" type="#_x0000_t202" style="position:absolute;margin-left:0;margin-top:0;width:207pt;height:495.15pt;z-index:251676672;visibility:visible;mso-wrap-style:square;mso-width-percent:0;mso-height-percent:0;mso-wrap-distance-left:9pt;mso-wrap-distance-top:0;mso-wrap-distance-right:9pt;mso-wrap-distance-bottom:0;mso-position-horizontal:absolute;mso-position-horizontal-relative:text;mso-position-vertical:absolute;mso-position-vertical-relative:text;mso-width-percent:0;mso-height-percent:0;mso-width-relative:margin;mso-height-relative:margin;v-text-anchor:top" o:gfxdata="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">
                 <v:textbox>
                   <w:txbxContent>
                     <w:p>
@@ -2858,18 +2901,37 @@
                         <w:t>h, keywords.txt</w:t>
                       </w:r>
                       <w:r>
-                        <w:t>, and example file.ino</w:t>
-                      </w:r>
-                      <w:bookmarkStart w:id="1" w:name="_GoBack"/>
-                      <w:bookmarkEnd w:id="1"/>
-                      <w:r>
-                        <w:t xml:space="preserve"> files. </w:t>
+                        <w:t xml:space="preserve">, and example file.ino files. </w:t>
                       </w:r>
                       <w:r>
                         <w:t xml:space="preserve">I am now getting the string of the file name and </w:t>
                       </w:r>
                       <w:r>
                         <w:t>file contents to pass to my Arduino class generator.</w:t>
+                      </w:r>
+                    </w:p>
+                    <w:p>
+                      <w:r>
+                        <w:t xml:space="preserve">2:41 AM: I can now </w:t>
+                      </w:r>
+                      <w:r>
+                        <w:t xml:space="preserve">set the text of the files and save automatically, now I will abstract the code into a method that takes the four strings of the body, text, </w:t>
+                      </w:r>
+                      <w:proofErr w:type="spellStart"/>
+                      <w:r>
+                        <w:t>keywrods</w:t>
+                      </w:r>
+                      <w:proofErr w:type="spellEnd"/>
+                      <w:r>
+                        <w:t>, and example files, the only unknown inputs</w:t>
+                      </w:r>
+                    </w:p>
+                    <w:p>
+                      <w:r>
+                        <w:t>Build method sketch controller.java</w:t>
+                      </w:r>
+                      <w:r>
+                        <w:t>.</w:t>
                       </w:r>
                     </w:p>
                   </w:txbxContent>
@@ -2886,7 +2948,7 @@
         <mc:AlternateContent>
           <mc:Choice Requires="wpg">
             <w:drawing>
-              <wp:anchor distT="0" distB="0" distL="114300" distR="114300" simplePos="0" relativeHeight="251703296" behindDoc="0" locked="0" layoutInCell="1" allowOverlap="1" wp14:anchorId="23553B34" wp14:editId="251F4547">
+              <wp:anchor distT="0" distB="0" distL="114300" distR="114300" simplePos="0" relativeHeight="251701248" behindDoc="0" locked="0" layoutInCell="1" allowOverlap="1" wp14:anchorId="23553B34" wp14:editId="3DCA8160">
                 <wp:simplePos x="0" y="0"/>
                 <wp:positionH relativeFrom="column">
                   <wp:posOffset>22401</wp:posOffset>
@@ -2980,7 +3042,7 @@
           </mc:Choice>
           <mc:Fallback>
             <w:pict>
-              <v:group w14:anchorId="23553B34" id="Group 29" o:spid="_x0000_s1050" style="position:absolute;margin-left:1.75pt;margin-top:495.2pt;width:208.75pt;height:152.75pt;z-index:251703296" coordsize="26511,19397" o:gfxdata="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">
+              <v:group w14:anchorId="23553B34" id="Group 29" o:spid="_x0000_s1050" style="position:absolute;margin-left:1.75pt;margin-top:495.2pt;width:208.75pt;height:152.75pt;z-index:251701248" coordsize="26511,19397" o:gfxdata="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">
                 <v:shape id="Picture 27" o:spid="_x0000_s1051" type="#_x0000_t75" style="position:absolute;width:26511;height:13652;visibility:visible;mso-wrap-style:square" o:gfxdata="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">
                   <v:imagedata r:id="rId34" o:title=""/>
                 </v:shape>
@@ -3012,7 +3074,7 @@
         <mc:AlternateContent>
           <mc:Choice Requires="wpg">
             <w:drawing>
-              <wp:anchor distT="0" distB="0" distL="114300" distR="114300" simplePos="0" relativeHeight="251719680" behindDoc="0" locked="0" layoutInCell="1" allowOverlap="1" wp14:anchorId="564DADCD" wp14:editId="031FA70F">
+              <wp:anchor distT="0" distB="0" distL="114300" distR="114300" simplePos="0" relativeHeight="251717632" behindDoc="0" locked="0" layoutInCell="1" allowOverlap="1" wp14:anchorId="564DADCD" wp14:editId="1CD21F90">
                 <wp:simplePos x="0" y="0"/>
                 <wp:positionH relativeFrom="column">
                   <wp:posOffset>-1077</wp:posOffset>
@@ -3123,7 +3185,7 @@
           </mc:Choice>
           <mc:Fallback>
             <w:pict>
-              <v:group w14:anchorId="564DADCD" id="Group 198" o:spid="_x0000_s1053" style="position:absolute;margin-left:-.1pt;margin-top:-.2pt;width:2in;height:308.3pt;z-index:251719680" coordsize="18288,39154" o:gfxdata="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">
+              <v:group w14:anchorId="564DADCD" id="Group 198" o:spid="_x0000_s1053" style="position:absolute;margin-left:-.1pt;margin-top:-.2pt;width:2in;height:308.3pt;z-index:251717632" coordsize="18288,39154" o:gfxdata="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